<commit_message>
ETL ONU, bitacora de proceso en ETL fuente
</commit_message>
<xml_diff>
--- a/evaluación_ing_datos_externo.docx
+++ b/evaluación_ing_datos_externo.docx
@@ -40,7 +40,7 @@
     </w:p>
     <w:p>
       <w:pPr>
-        <w:pStyle w:val="Prrafodelista"/>
+        <w:pStyle w:val="ListParagraph"/>
         <w:numPr>
           <w:ilvl w:val="0"/>
           <w:numId w:val="1"/>
@@ -342,13 +342,7 @@
         <w:rPr>
           <w:lang w:val="es-MX"/>
         </w:rPr>
-        <w:t xml:space="preserve"> </w:t>
-      </w:r>
-      <w:r>
-        <w:rPr>
-          <w:lang w:val="es-MX"/>
-        </w:rPr>
-        <w:t>Es decir, comente si existen escenarios ambiguos en el resultado del proceso que deban ser verificados manualmente.</w:t>
+        <w:t xml:space="preserve"> Es decir, comente si existen escenarios ambiguos en el resultado del proceso que deban ser verificados manualmente.</w:t>
       </w:r>
     </w:p>
     <w:p>
@@ -513,10 +507,18 @@
         <w:rPr>
           <w:lang w:val="es-MX"/>
         </w:rPr>
-        <w:t xml:space="preserve"> Utilizar las tablas </w:t>
-      </w:r>
-      <w:r>
-        <w:rPr>
+        <w:t xml:space="preserve"> </w:t>
+      </w:r>
+      <w:r>
+        <w:rPr>
+          <w:highlight w:val="green"/>
+          <w:lang w:val="es-MX"/>
+        </w:rPr>
+        <w:t xml:space="preserve">Utilizar las tablas </w:t>
+      </w:r>
+      <w:r>
+        <w:rPr>
+          <w:highlight w:val="green"/>
           <w:lang w:val="es-MX"/>
         </w:rPr>
         <w:t xml:space="preserve">de la base </w:t>
@@ -524,6 +526,7 @@
       <w:proofErr w:type="spellStart"/>
       <w:r>
         <w:rPr>
+          <w:highlight w:val="green"/>
           <w:lang w:val="es-MX"/>
         </w:rPr>
         <w:t>sqlite</w:t>
@@ -531,12 +534,14 @@
       <w:proofErr w:type="spellEnd"/>
       <w:r>
         <w:rPr>
+          <w:highlight w:val="green"/>
           <w:lang w:val="es-MX"/>
         </w:rPr>
         <w:t xml:space="preserve"> proporcionada</w:t>
       </w:r>
       <w:r>
         <w:rPr>
+          <w:highlight w:val="green"/>
           <w:lang w:val="es-MX"/>
         </w:rPr>
         <w:t xml:space="preserve"> (</w:t>
@@ -544,12 +549,14 @@
       <w:proofErr w:type="spellStart"/>
       <w:r>
         <w:rPr>
+          <w:highlight w:val="green"/>
           <w:lang w:val="es-MX"/>
         </w:rPr>
         <w:t>ev_ing_dat</w:t>
       </w:r>
       <w:r>
         <w:rPr>
+          <w:highlight w:val="green"/>
           <w:lang w:val="es-MX"/>
         </w:rPr>
         <w:t>.db</w:t>
@@ -557,6 +564,7 @@
       <w:proofErr w:type="spellEnd"/>
       <w:r>
         <w:rPr>
+          <w:highlight w:val="green"/>
           <w:lang w:val="es-MX"/>
         </w:rPr>
         <w:t>)</w:t>
@@ -579,18 +587,27 @@
         <w:rPr>
           <w:lang w:val="es-MX"/>
         </w:rPr>
-        <w:t xml:space="preserve"> Usar </w:t>
+        <w:t xml:space="preserve"> </w:t>
+      </w:r>
+      <w:r>
+        <w:rPr>
+          <w:highlight w:val="green"/>
+          <w:lang w:val="es-MX"/>
+        </w:rPr>
+        <w:t xml:space="preserve">Usar python, </w:t>
       </w:r>
       <w:proofErr w:type="spellStart"/>
       <w:r>
         <w:rPr>
-          <w:lang w:val="es-MX"/>
-        </w:rPr>
-        <w:t>python</w:t>
+          <w:highlight w:val="green"/>
+          <w:lang w:val="es-MX"/>
+        </w:rPr>
+        <w:t>spark</w:t>
       </w:r>
       <w:proofErr w:type="spellEnd"/>
       <w:r>
         <w:rPr>
+          <w:highlight w:val="green"/>
           <w:lang w:val="es-MX"/>
         </w:rPr>
         <w:t xml:space="preserve">, </w:t>
@@ -598,13 +615,15 @@
       <w:proofErr w:type="spellStart"/>
       <w:r>
         <w:rPr>
-          <w:lang w:val="es-MX"/>
-        </w:rPr>
-        <w:t>spark</w:t>
+          <w:highlight w:val="green"/>
+          <w:lang w:val="es-MX"/>
+        </w:rPr>
+        <w:t>sql</w:t>
       </w:r>
       <w:proofErr w:type="spellEnd"/>
       <w:r>
         <w:rPr>
+          <w:highlight w:val="green"/>
           <w:lang w:val="es-MX"/>
         </w:rPr>
         <w:t xml:space="preserve">, </w:t>
@@ -612,126 +631,493 @@
       <w:proofErr w:type="spellStart"/>
       <w:r>
         <w:rPr>
-          <w:lang w:val="es-MX"/>
-        </w:rPr>
-        <w:t>sql</w:t>
+          <w:highlight w:val="green"/>
+          <w:lang w:val="es-MX"/>
+        </w:rPr>
+        <w:t>Power</w:t>
       </w:r>
       <w:proofErr w:type="spellEnd"/>
       <w:r>
         <w:rPr>
-          <w:lang w:val="es-MX"/>
-        </w:rPr>
-        <w:t xml:space="preserve">, </w:t>
+          <w:highlight w:val="green"/>
+          <w:lang w:val="es-MX"/>
+        </w:rPr>
+        <w:t xml:space="preserve"> BI</w:t>
+      </w:r>
+      <w:r>
+        <w:rPr>
+          <w:highlight w:val="green"/>
+          <w:lang w:val="es-MX"/>
+        </w:rPr>
+        <w:t>, según considere necesario</w:t>
+      </w:r>
+      <w:r>
+        <w:rPr>
+          <w:highlight w:val="green"/>
+          <w:lang w:val="es-MX"/>
+        </w:rPr>
+        <w:t>.</w:t>
+      </w:r>
+    </w:p>
+    <w:p>
+      <w:pPr>
+        <w:rPr>
+          <w:lang w:val="es-MX"/>
+        </w:rPr>
+      </w:pPr>
+      <w:r>
+        <w:rPr>
+          <w:lang w:val="es-MX"/>
+        </w:rPr>
+        <w:t xml:space="preserve">* </w:t>
+      </w:r>
+      <w:r>
+        <w:rPr>
+          <w:highlight w:val="green"/>
+          <w:lang w:val="es-MX"/>
+        </w:rPr>
+        <w:t>Documentar la solución, los pasos del proceso.</w:t>
+      </w:r>
+    </w:p>
+    <w:p>
+      <w:pPr>
+        <w:rPr>
+          <w:lang w:val="es-SV"/>
+        </w:rPr>
+      </w:pPr>
+      <w:r>
+        <w:rPr>
+          <w:highlight w:val="green"/>
+          <w:lang w:val="es-MX"/>
+        </w:rPr>
+        <w:t xml:space="preserve">* Usa bitácora </w:t>
+      </w:r>
+      <w:r>
+        <w:rPr>
+          <w:highlight w:val="green"/>
+          <w:lang w:val="es-MX"/>
+        </w:rPr>
+        <w:t>para el proceso (log y tabla de bitácora)</w:t>
+      </w:r>
+      <w:r>
+        <w:rPr>
+          <w:lang w:val="es-MX"/>
+        </w:rPr>
+        <w:br/>
+      </w:r>
+      <w:r>
+        <w:rPr>
+          <w:lang w:val="en-US"/>
+        </w:rPr>
+        <w:drawing>
+          <wp:inline distT="0" distB="0" distL="0" distR="0" wp14:anchorId="5AADE556" wp14:editId="3468853D">
+            <wp:extent cx="5400040" cy="1899920"/>
+            <wp:effectExtent l="0" t="0" r="0" b="5080"/>
+            <wp:docPr id="5" name="Picture 5"/>
+            <wp:cNvGraphicFramePr>
+              <a:graphicFrameLocks xmlns:a="http://schemas.openxmlformats.org/drawingml/2006/main" noChangeAspect="1"/>
+            </wp:cNvGraphicFramePr>
+            <a:graphic xmlns:a="http://schemas.openxmlformats.org/drawingml/2006/main">
+              <a:graphicData uri="http://schemas.openxmlformats.org/drawingml/2006/picture">
+                <pic:pic xmlns:pic="http://schemas.openxmlformats.org/drawingml/2006/picture">
+                  <pic:nvPicPr>
+                    <pic:cNvPr id="1" name=""/>
+                    <pic:cNvPicPr/>
+                  </pic:nvPicPr>
+                  <pic:blipFill>
+                    <a:blip r:embed="rId5"/>
+                    <a:stretch>
+                      <a:fillRect/>
+                    </a:stretch>
+                  </pic:blipFill>
+                  <pic:spPr>
+                    <a:xfrm>
+                      <a:off x="0" y="0"/>
+                      <a:ext cx="5400040" cy="1899920"/>
+                    </a:xfrm>
+                    <a:prstGeom prst="rect">
+                      <a:avLst/>
+                    </a:prstGeom>
+                  </pic:spPr>
+                </pic:pic>
+              </a:graphicData>
+            </a:graphic>
+          </wp:inline>
+        </w:drawing>
+      </w:r>
+      <w:r>
+        <w:rPr>
+          <w:lang w:val="es-MX"/>
+        </w:rPr>
+        <w:br/>
+      </w:r>
+      <w:r>
+        <w:rPr>
+          <w:lang w:val="es-MX"/>
+        </w:rPr>
+        <w:t>Bitácora</w:t>
+      </w:r>
+      <w:r>
+        <w:rPr>
+          <w:lang w:val="es-MX"/>
+        </w:rPr>
+        <w:t xml:space="preserve"> del proceso. </w:t>
+      </w:r>
+      <w:r>
+        <w:rPr>
+          <w:lang w:val="es-MX"/>
+        </w:rPr>
+        <w:br/>
+      </w:r>
+      <w:r>
+        <w:rPr>
+          <w:lang w:val="es-MX"/>
+        </w:rPr>
+        <w:br/>
+      </w:r>
+      <w:r>
+        <w:rPr>
+          <w:lang w:val="es-SV"/>
+        </w:rPr>
+        <w:drawing>
+          <wp:inline distT="0" distB="0" distL="0" distR="0" wp14:anchorId="6D633B84" wp14:editId="69BB1647">
+            <wp:extent cx="5400040" cy="3639820"/>
+            <wp:effectExtent l="0" t="0" r="0" b="0"/>
+            <wp:docPr id="6" name="Picture 6"/>
+            <wp:cNvGraphicFramePr>
+              <a:graphicFrameLocks xmlns:a="http://schemas.openxmlformats.org/drawingml/2006/main" noChangeAspect="1"/>
+            </wp:cNvGraphicFramePr>
+            <a:graphic xmlns:a="http://schemas.openxmlformats.org/drawingml/2006/main">
+              <a:graphicData uri="http://schemas.openxmlformats.org/drawingml/2006/picture">
+                <pic:pic xmlns:pic="http://schemas.openxmlformats.org/drawingml/2006/picture">
+                  <pic:nvPicPr>
+                    <pic:cNvPr id="1" name=""/>
+                    <pic:cNvPicPr/>
+                  </pic:nvPicPr>
+                  <pic:blipFill>
+                    <a:blip r:embed="rId6"/>
+                    <a:stretch>
+                      <a:fillRect/>
+                    </a:stretch>
+                  </pic:blipFill>
+                  <pic:spPr>
+                    <a:xfrm>
+                      <a:off x="0" y="0"/>
+                      <a:ext cx="5400040" cy="3639820"/>
+                    </a:xfrm>
+                    <a:prstGeom prst="rect">
+                      <a:avLst/>
+                    </a:prstGeom>
+                  </pic:spPr>
+                </pic:pic>
+              </a:graphicData>
+            </a:graphic>
+          </wp:inline>
+        </w:drawing>
+      </w:r>
+      <w:r>
+        <w:rPr>
+          <w:lang w:val="es-MX"/>
+        </w:rPr>
+        <w:br/>
+        <w:t xml:space="preserve">Logs de la ejecución del script. </w:t>
+      </w:r>
+    </w:p>
+    <w:p>
+      <w:pPr>
+        <w:rPr>
+          <w:lang w:val="es-MX"/>
+        </w:rPr>
+      </w:pPr>
+      <w:r>
+        <w:rPr>
+          <w:highlight w:val="green"/>
+          <w:lang w:val="es-MX"/>
+        </w:rPr>
+        <w:t xml:space="preserve">* Versionar la solución </w:t>
+      </w:r>
+      <w:r>
+        <w:rPr>
+          <w:highlight w:val="green"/>
+          <w:lang w:val="es-MX"/>
+        </w:rPr>
+        <w:t xml:space="preserve">usando </w:t>
       </w:r>
       <w:proofErr w:type="spellStart"/>
       <w:r>
         <w:rPr>
-          <w:lang w:val="es-MX"/>
-        </w:rPr>
-        <w:t>Power</w:t>
+          <w:highlight w:val="green"/>
+          <w:lang w:val="es-MX"/>
+        </w:rPr>
+        <w:t>git</w:t>
       </w:r>
       <w:proofErr w:type="spellEnd"/>
       <w:r>
         <w:rPr>
-          <w:lang w:val="es-MX"/>
-        </w:rPr>
-        <w:t xml:space="preserve"> BI</w:t>
-      </w:r>
-      <w:r>
-        <w:rPr>
-          <w:lang w:val="es-MX"/>
-        </w:rPr>
-        <w:t>, según considere necesario</w:t>
-      </w:r>
-      <w:r>
-        <w:rPr>
+          <w:highlight w:val="green"/>
           <w:lang w:val="es-MX"/>
         </w:rPr>
         <w:t>.</w:t>
       </w:r>
-    </w:p>
-    <w:p>
-      <w:pPr>
-        <w:rPr>
-          <w:lang w:val="es-MX"/>
-        </w:rPr>
-      </w:pPr>
-      <w:r>
-        <w:rPr>
-          <w:lang w:val="es-MX"/>
-        </w:rPr>
-        <w:t>* Documentar la solución, los pasos del proceso.</w:t>
-      </w:r>
-    </w:p>
-    <w:p>
-      <w:pPr>
-        <w:rPr>
-          <w:lang w:val="es-MX"/>
-        </w:rPr>
-      </w:pPr>
-      <w:r>
-        <w:rPr>
-          <w:lang w:val="es-MX"/>
-        </w:rPr>
-        <w:t xml:space="preserve">* </w:t>
-      </w:r>
-      <w:r>
-        <w:rPr>
-          <w:lang w:val="es-MX"/>
-        </w:rPr>
-        <w:t xml:space="preserve">Usa bitácora </w:t>
-      </w:r>
-      <w:r>
-        <w:rPr>
-          <w:lang w:val="es-MX"/>
-        </w:rPr>
-        <w:t>para el proceso (log y tabla de bitácora)</w:t>
-      </w:r>
-    </w:p>
-    <w:p>
-      <w:pPr>
-        <w:rPr>
-          <w:lang w:val="es-MX"/>
-        </w:rPr>
-      </w:pPr>
-      <w:r>
-        <w:rPr>
-          <w:lang w:val="es-MX"/>
-        </w:rPr>
-        <w:t xml:space="preserve">* Versionar la solución </w:t>
-      </w:r>
-      <w:r>
-        <w:rPr>
-          <w:lang w:val="es-MX"/>
-        </w:rPr>
-        <w:t xml:space="preserve">usando </w:t>
+      <w:r>
+        <w:rPr>
+          <w:lang w:val="es-MX"/>
+        </w:rPr>
+        <w:br/>
+        <w:t xml:space="preserve">Enlace: </w:t>
+      </w:r>
+      <w:hyperlink r:id="rId7" w:history="1">
+        <w:proofErr w:type="spellStart"/>
+        <w:r>
+          <w:rPr>
+            <w:rStyle w:val="Hyperlink"/>
+          </w:rPr>
+          <w:t>chesterven</w:t>
+        </w:r>
+        <w:proofErr w:type="spellEnd"/>
+        <w:r>
+          <w:rPr>
+            <w:rStyle w:val="Hyperlink"/>
+          </w:rPr>
+          <w:t>/</w:t>
+        </w:r>
+        <w:proofErr w:type="spellStart"/>
+        <w:r>
+          <w:rPr>
+            <w:rStyle w:val="Hyperlink"/>
+          </w:rPr>
+          <w:t>Test_DataEngineer_BA</w:t>
+        </w:r>
+        <w:proofErr w:type="spellEnd"/>
+        <w:r>
+          <w:rPr>
+            <w:rStyle w:val="Hyperlink"/>
+          </w:rPr>
+          <w:t xml:space="preserve">: Repositorio para realizar </w:t>
+        </w:r>
+        <w:proofErr w:type="spellStart"/>
+        <w:r>
+          <w:rPr>
+            <w:rStyle w:val="Hyperlink"/>
+          </w:rPr>
+          <w:t>evaluaci</w:t>
+        </w:r>
+        <w:proofErr w:type="spellEnd"/>
+      </w:hyperlink>
+    </w:p>
+    <w:p>
+      <w:pPr>
+        <w:rPr>
+          <w:lang w:val="es-MX"/>
+        </w:rPr>
+      </w:pPr>
+      <w:r>
+        <w:rPr>
+          <w:highlight w:val="green"/>
+          <w:lang w:val="es-MX"/>
+        </w:rPr>
+        <w:t>* Calendarizar el programa para que se ejecute todos los 1° de cada mes a las 10 a.m.</w:t>
+      </w:r>
+      <w:r>
+        <w:rPr>
+          <w:lang w:val="es-MX"/>
+        </w:rPr>
+        <w:br/>
+        <w:t xml:space="preserve">Pensaba configurar la calendarización utilizando </w:t>
       </w:r>
       <w:proofErr w:type="spellStart"/>
       <w:r>
         <w:rPr>
           <w:lang w:val="es-MX"/>
         </w:rPr>
-        <w:t>git</w:t>
+        <w:t>AirFlow</w:t>
       </w:r>
       <w:proofErr w:type="spellEnd"/>
       <w:r>
         <w:rPr>
           <w:lang w:val="es-MX"/>
         </w:rPr>
-        <w:t>.</w:t>
-      </w:r>
-    </w:p>
-    <w:p>
-      <w:pPr>
-        <w:rPr>
-          <w:lang w:val="es-MX"/>
-        </w:rPr>
-      </w:pPr>
-      <w:r>
-        <w:rPr>
-          <w:lang w:val="es-MX"/>
-        </w:rPr>
-        <w:t>* Calendarizar el programa para que se ejecute todos los 1° de cada mes a las 10 a.m.</w:t>
+        <w:t xml:space="preserve">, tuve problemas con la configuración del ambiente. </w:t>
+      </w:r>
+      <w:r>
+        <w:rPr>
+          <w:lang w:val="es-MX"/>
+        </w:rPr>
+        <w:t xml:space="preserve">Lo calendarice desde las tareas de Windows. </w:t>
+      </w:r>
+      <w:r>
+        <w:rPr>
+          <w:lang w:val="es-MX"/>
+        </w:rPr>
+        <w:br/>
+      </w:r>
+      <w:r>
+        <w:rPr>
+          <w:lang w:val="es-MX"/>
+        </w:rPr>
+        <w:br/>
+      </w:r>
+      <w:r>
+        <w:rPr>
+          <w:lang w:val="es-MX"/>
+        </w:rPr>
+        <w:lastRenderedPageBreak/>
+        <w:drawing>
+          <wp:inline distT="0" distB="0" distL="0" distR="0" wp14:anchorId="7E79A17B" wp14:editId="795151E3">
+            <wp:extent cx="5400040" cy="2802255"/>
+            <wp:effectExtent l="0" t="0" r="0" b="0"/>
+            <wp:docPr id="1" name="Picture 1"/>
+            <wp:cNvGraphicFramePr>
+              <a:graphicFrameLocks xmlns:a="http://schemas.openxmlformats.org/drawingml/2006/main" noChangeAspect="1"/>
+            </wp:cNvGraphicFramePr>
+            <a:graphic xmlns:a="http://schemas.openxmlformats.org/drawingml/2006/main">
+              <a:graphicData uri="http://schemas.openxmlformats.org/drawingml/2006/picture">
+                <pic:pic xmlns:pic="http://schemas.openxmlformats.org/drawingml/2006/picture">
+                  <pic:nvPicPr>
+                    <pic:cNvPr id="1" name=""/>
+                    <pic:cNvPicPr/>
+                  </pic:nvPicPr>
+                  <pic:blipFill>
+                    <a:blip r:embed="rId8"/>
+                    <a:stretch>
+                      <a:fillRect/>
+                    </a:stretch>
+                  </pic:blipFill>
+                  <pic:spPr>
+                    <a:xfrm>
+                      <a:off x="0" y="0"/>
+                      <a:ext cx="5400040" cy="2802255"/>
+                    </a:xfrm>
+                    <a:prstGeom prst="rect">
+                      <a:avLst/>
+                    </a:prstGeom>
+                  </pic:spPr>
+                </pic:pic>
+              </a:graphicData>
+            </a:graphic>
+          </wp:inline>
+        </w:drawing>
+      </w:r>
+      <w:r>
+        <w:rPr>
+          <w:lang w:val="es-MX"/>
+        </w:rPr>
+        <w:br/>
+        <w:t xml:space="preserve">Error </w:t>
+      </w:r>
+      <w:proofErr w:type="spellStart"/>
+      <w:r>
+        <w:rPr>
+          <w:lang w:val="es-MX"/>
+        </w:rPr>
+        <w:t>AirFlow</w:t>
+      </w:r>
+      <w:proofErr w:type="spellEnd"/>
+      <w:r>
+        <w:rPr>
+          <w:lang w:val="es-MX"/>
+        </w:rPr>
+        <w:t xml:space="preserve">. </w:t>
+      </w:r>
+      <w:r>
+        <w:rPr>
+          <w:lang w:val="es-MX"/>
+        </w:rPr>
+        <w:br/>
+      </w:r>
+      <w:r>
+        <w:rPr>
+          <w:lang w:val="es-MX"/>
+        </w:rPr>
+        <w:br/>
+      </w:r>
+      <w:r>
+        <w:rPr>
+          <w:lang w:val="es-MX"/>
+        </w:rPr>
+        <w:drawing>
+          <wp:inline distT="0" distB="0" distL="0" distR="0" wp14:anchorId="06A4D1CD" wp14:editId="0A36D75A">
+            <wp:extent cx="4051300" cy="3058484"/>
+            <wp:effectExtent l="0" t="0" r="6350" b="8890"/>
+            <wp:docPr id="2" name="Picture 2"/>
+            <wp:cNvGraphicFramePr>
+              <a:graphicFrameLocks xmlns:a="http://schemas.openxmlformats.org/drawingml/2006/main" noChangeAspect="1"/>
+            </wp:cNvGraphicFramePr>
+            <a:graphic xmlns:a="http://schemas.openxmlformats.org/drawingml/2006/main">
+              <a:graphicData uri="http://schemas.openxmlformats.org/drawingml/2006/picture">
+                <pic:pic xmlns:pic="http://schemas.openxmlformats.org/drawingml/2006/picture">
+                  <pic:nvPicPr>
+                    <pic:cNvPr id="1" name=""/>
+                    <pic:cNvPicPr/>
+                  </pic:nvPicPr>
+                  <pic:blipFill>
+                    <a:blip r:embed="rId9"/>
+                    <a:stretch>
+                      <a:fillRect/>
+                    </a:stretch>
+                  </pic:blipFill>
+                  <pic:spPr>
+                    <a:xfrm>
+                      <a:off x="0" y="0"/>
+                      <a:ext cx="4059231" cy="3064472"/>
+                    </a:xfrm>
+                    <a:prstGeom prst="rect">
+                      <a:avLst/>
+                    </a:prstGeom>
+                  </pic:spPr>
+                </pic:pic>
+              </a:graphicData>
+            </a:graphic>
+          </wp:inline>
+        </w:drawing>
+      </w:r>
+    </w:p>
+    <w:p>
+      <w:pPr>
+        <w:rPr>
+          <w:lang w:val="es-MX"/>
+        </w:rPr>
+      </w:pPr>
+      <w:r>
+        <w:rPr>
+          <w:lang w:val="es-MX"/>
+        </w:rPr>
+        <w:lastRenderedPageBreak/>
+        <w:drawing>
+          <wp:inline distT="0" distB="0" distL="0" distR="0" wp14:anchorId="152C7E21" wp14:editId="358A7749">
+            <wp:extent cx="3548380" cy="2553632"/>
+            <wp:effectExtent l="0" t="0" r="0" b="0"/>
+            <wp:docPr id="3" name="Picture 3"/>
+            <wp:cNvGraphicFramePr>
+              <a:graphicFrameLocks xmlns:a="http://schemas.openxmlformats.org/drawingml/2006/main" noChangeAspect="1"/>
+            </wp:cNvGraphicFramePr>
+            <a:graphic xmlns:a="http://schemas.openxmlformats.org/drawingml/2006/main">
+              <a:graphicData uri="http://schemas.openxmlformats.org/drawingml/2006/picture">
+                <pic:pic xmlns:pic="http://schemas.openxmlformats.org/drawingml/2006/picture">
+                  <pic:nvPicPr>
+                    <pic:cNvPr id="1" name=""/>
+                    <pic:cNvPicPr/>
+                  </pic:nvPicPr>
+                  <pic:blipFill>
+                    <a:blip r:embed="rId10"/>
+                    <a:stretch>
+                      <a:fillRect/>
+                    </a:stretch>
+                  </pic:blipFill>
+                  <pic:spPr>
+                    <a:xfrm>
+                      <a:off x="0" y="0"/>
+                      <a:ext cx="3557545" cy="2560228"/>
+                    </a:xfrm>
+                    <a:prstGeom prst="rect">
+                      <a:avLst/>
+                    </a:prstGeom>
+                  </pic:spPr>
+                </pic:pic>
+              </a:graphicData>
+            </a:graphic>
+          </wp:inline>
+        </w:drawing>
       </w:r>
     </w:p>
     <w:p>
@@ -760,7 +1146,7 @@
     </w:p>
     <w:tbl>
       <w:tblPr>
-        <w:tblStyle w:val="Tablaconcuadrcula"/>
+        <w:tblStyle w:val="TableGrid"/>
         <w:tblW w:w="0" w:type="auto"/>
         <w:tblInd w:w="-885" w:type="dxa"/>
         <w:tblLook w:val="04A0" w:firstRow="1" w:lastRow="0" w:firstColumn="1" w:lastColumn="0" w:noHBand="0" w:noVBand="1"/>
@@ -1379,7 +1765,72 @@
     </w:p>
     <w:p>
       <w:pPr>
-        <w:pStyle w:val="Prrafodelista"/>
+        <w:rPr>
+          <w:lang w:val="es-MX"/>
+        </w:rPr>
+      </w:pPr>
+      <w:r>
+        <w:rPr>
+          <w:lang w:val="es-MX"/>
+        </w:rPr>
+        <w:t xml:space="preserve">Reporte Final: </w:t>
+      </w:r>
+      <w:r>
+        <w:rPr>
+          <w:lang w:val="es-MX"/>
+        </w:rPr>
+        <w:br/>
+      </w:r>
+      <w:r>
+        <w:rPr>
+          <w:lang w:val="es-MX"/>
+        </w:rPr>
+        <w:br/>
+      </w:r>
+      <w:r>
+        <w:rPr>
+          <w:lang w:val="es-MX"/>
+        </w:rPr>
+        <w:drawing>
+          <wp:inline distT="0" distB="0" distL="0" distR="0" wp14:anchorId="23B562BB" wp14:editId="04445920">
+            <wp:extent cx="4127500" cy="2332639"/>
+            <wp:effectExtent l="0" t="0" r="6350" b="0"/>
+            <wp:docPr id="4" name="Picture 4"/>
+            <wp:cNvGraphicFramePr>
+              <a:graphicFrameLocks xmlns:a="http://schemas.openxmlformats.org/drawingml/2006/main" noChangeAspect="1"/>
+            </wp:cNvGraphicFramePr>
+            <a:graphic xmlns:a="http://schemas.openxmlformats.org/drawingml/2006/main">
+              <a:graphicData uri="http://schemas.openxmlformats.org/drawingml/2006/picture">
+                <pic:pic xmlns:pic="http://schemas.openxmlformats.org/drawingml/2006/picture">
+                  <pic:nvPicPr>
+                    <pic:cNvPr id="1" name=""/>
+                    <pic:cNvPicPr/>
+                  </pic:nvPicPr>
+                  <pic:blipFill>
+                    <a:blip r:embed="rId11"/>
+                    <a:stretch>
+                      <a:fillRect/>
+                    </a:stretch>
+                  </pic:blipFill>
+                  <pic:spPr>
+                    <a:xfrm>
+                      <a:off x="0" y="0"/>
+                      <a:ext cx="4131850" cy="2335097"/>
+                    </a:xfrm>
+                    <a:prstGeom prst="rect">
+                      <a:avLst/>
+                    </a:prstGeom>
+                  </pic:spPr>
+                </pic:pic>
+              </a:graphicData>
+            </a:graphic>
+          </wp:inline>
+        </w:drawing>
+      </w:r>
+    </w:p>
+    <w:p>
+      <w:pPr>
+        <w:pStyle w:val="ListParagraph"/>
         <w:numPr>
           <w:ilvl w:val="0"/>
           <w:numId w:val="2"/>
@@ -1401,7 +1852,7 @@
     </w:p>
     <w:p>
       <w:pPr>
-        <w:pStyle w:val="Prrafodelista"/>
+        <w:pStyle w:val="ListParagraph"/>
         <w:rPr>
           <w:lang w:val="es-MX"/>
         </w:rPr>
@@ -1471,45 +1922,76 @@
     </w:p>
     <w:p>
       <w:pPr>
-        <w:pStyle w:val="Prrafodelista"/>
-      </w:pPr>
-      <w:r>
+        <w:pStyle w:val="ListParagraph"/>
+      </w:pPr>
+      <w:r>
+        <w:lastRenderedPageBreak/>
         <w:t>ONU</w:t>
       </w:r>
       <w:r>
         <w:t xml:space="preserve">: </w:t>
       </w:r>
-      <w:hyperlink r:id="rId5" w:history="1">
+      <w:hyperlink r:id="rId12" w:history="1">
         <w:r>
           <w:rPr>
-            <w:rStyle w:val="Hipervnculo"/>
+            <w:rStyle w:val="Hyperlink"/>
           </w:rPr>
-          <w:t>https://scsanctions.un.org/resources/xml/en/consolidated.xml</w:t>
+          <w:t>https://scsanctions.un</w:t>
+        </w:r>
+        <w:r>
+          <w:rPr>
+            <w:rStyle w:val="Hyperlink"/>
+          </w:rPr>
+          <w:t>.</w:t>
+        </w:r>
+        <w:r>
+          <w:rPr>
+            <w:rStyle w:val="Hyperlink"/>
+          </w:rPr>
+          <w:t>org/resources/xml/en/consolidated.xml</w:t>
         </w:r>
       </w:hyperlink>
     </w:p>
     <w:p>
       <w:pPr>
-        <w:pStyle w:val="Prrafodelista"/>
-      </w:pPr>
-      <w:r>
-        <w:t>OFAC</w:t>
-      </w:r>
-      <w:r>
-        <w:t xml:space="preserve">: </w:t>
-      </w:r>
-      <w:hyperlink r:id="rId6" w:history="1">
+        <w:pStyle w:val="ListParagraph"/>
+        <w:rPr>
+          <w:lang w:val="en-US"/>
+        </w:rPr>
+      </w:pPr>
+      <w:r>
+        <w:rPr>
+          <w:lang w:val="en-US"/>
+        </w:rPr>
+        <w:t xml:space="preserve">OFAC: </w:t>
+      </w:r>
+      <w:hyperlink r:id="rId13" w:history="1">
         <w:r>
           <w:rPr>
-            <w:rStyle w:val="Hipervnculo"/>
+            <w:rStyle w:val="Hyperlink"/>
+            <w:lang w:val="en-US"/>
           </w:rPr>
-          <w:t>https://www.treasury.gov/ofac/downloads/sdn.xml</w:t>
+          <w:t>https://www.</w:t>
+        </w:r>
+        <w:r>
+          <w:rPr>
+            <w:rStyle w:val="Hyperlink"/>
+            <w:lang w:val="en-US"/>
+          </w:rPr>
+          <w:t>t</w:t>
+        </w:r>
+        <w:r>
+          <w:rPr>
+            <w:rStyle w:val="Hyperlink"/>
+            <w:lang w:val="en-US"/>
+          </w:rPr>
+          <w:t>reasury.gov/ofac/downloads/sdn.xml</w:t>
         </w:r>
       </w:hyperlink>
     </w:p>
     <w:p>
       <w:pPr>
-        <w:pStyle w:val="Prrafodelista"/>
+        <w:pStyle w:val="ListParagraph"/>
         <w:numPr>
           <w:ilvl w:val="0"/>
           <w:numId w:val="3"/>
@@ -1547,7 +2029,7 @@
     </w:p>
     <w:p>
       <w:pPr>
-        <w:pStyle w:val="Prrafodelista"/>
+        <w:pStyle w:val="ListParagraph"/>
         <w:numPr>
           <w:ilvl w:val="0"/>
           <w:numId w:val="3"/>
@@ -1559,7 +2041,7 @@
     </w:p>
     <w:p>
       <w:pPr>
-        <w:pStyle w:val="Prrafodelista"/>
+        <w:pStyle w:val="ListParagraph"/>
         <w:numPr>
           <w:ilvl w:val="0"/>
           <w:numId w:val="3"/>
@@ -1597,7 +2079,7 @@
     </w:p>
     <w:p>
       <w:pPr>
-        <w:pStyle w:val="Prrafodelista"/>
+        <w:pStyle w:val="ListParagraph"/>
         <w:numPr>
           <w:ilvl w:val="0"/>
           <w:numId w:val="3"/>
@@ -1643,7 +2125,7 @@
     </w:p>
     <w:p>
       <w:pPr>
-        <w:pStyle w:val="Prrafodelista"/>
+        <w:pStyle w:val="ListParagraph"/>
         <w:numPr>
           <w:ilvl w:val="0"/>
           <w:numId w:val="3"/>
@@ -1681,24 +2163,425 @@
     </w:p>
     <w:p>
       <w:pPr>
-        <w:pStyle w:val="Prrafodelista"/>
-        <w:rPr>
-          <w:b/>
-          <w:bCs/>
-          <w:lang w:val="es-MX"/>
-        </w:rPr>
-      </w:pPr>
-    </w:p>
-    <w:p>
-      <w:pPr>
-        <w:rPr>
-          <w:lang w:val="es-MX"/>
-        </w:rPr>
-      </w:pPr>
-    </w:p>
-    <w:p>
-      <w:pPr>
-        <w:pStyle w:val="Prrafodelista"/>
+        <w:pStyle w:val="ListParagraph"/>
+        <w:rPr>
+          <w:b/>
+          <w:bCs/>
+          <w:lang w:val="es-MX"/>
+        </w:rPr>
+      </w:pPr>
+    </w:p>
+    <w:p>
+      <w:pPr>
+        <w:pStyle w:val="ListParagraph"/>
+        <w:rPr>
+          <w:b/>
+          <w:bCs/>
+          <w:lang w:val="es-MX"/>
+        </w:rPr>
+      </w:pPr>
+      <w:r>
+        <w:rPr>
+          <w:b/>
+          <w:bCs/>
+          <w:lang w:val="es-MX"/>
+        </w:rPr>
+        <w:t xml:space="preserve">Para este ejercicio solo tuve el espacio para revisar los XML. </w:t>
+      </w:r>
+    </w:p>
+    <w:p>
+      <w:pPr>
+        <w:pStyle w:val="ListParagraph"/>
+        <w:rPr>
+          <w:b/>
+          <w:bCs/>
+          <w:lang w:val="es-MX"/>
+        </w:rPr>
+      </w:pPr>
+    </w:p>
+    <w:p>
+      <w:pPr>
+        <w:pStyle w:val="ListParagraph"/>
+        <w:rPr>
+          <w:b/>
+          <w:bCs/>
+          <w:lang w:val="es-MX"/>
+        </w:rPr>
+      </w:pPr>
+      <w:r>
+        <w:rPr>
+          <w:b/>
+          <w:bCs/>
+          <w:lang w:val="es-MX"/>
+        </w:rPr>
+        <w:t xml:space="preserve">Para la URL ONU: </w:t>
+      </w:r>
+    </w:p>
+    <w:p>
+      <w:pPr>
+        <w:pStyle w:val="ListParagraph"/>
+        <w:numPr>
+          <w:ilvl w:val="0"/>
+          <w:numId w:val="4"/>
+        </w:numPr>
+        <w:rPr>
+          <w:b/>
+          <w:bCs/>
+          <w:lang w:val="es-MX"/>
+        </w:rPr>
+      </w:pPr>
+      <w:r>
+        <w:rPr>
+          <w:b/>
+          <w:bCs/>
+          <w:lang w:val="es-MX"/>
+        </w:rPr>
+        <w:t xml:space="preserve">Se deben de crear dos tablas </w:t>
+      </w:r>
+      <w:proofErr w:type="spellStart"/>
+      <w:r>
+        <w:rPr>
+          <w:b/>
+          <w:bCs/>
+          <w:lang w:val="es-MX"/>
+        </w:rPr>
+        <w:t>ONU_Personas</w:t>
+      </w:r>
+      <w:proofErr w:type="spellEnd"/>
+      <w:r>
+        <w:rPr>
+          <w:b/>
+          <w:bCs/>
+          <w:lang w:val="es-MX"/>
+        </w:rPr>
+        <w:t xml:space="preserve"> y </w:t>
+      </w:r>
+      <w:proofErr w:type="spellStart"/>
+      <w:r>
+        <w:rPr>
+          <w:b/>
+          <w:bCs/>
+          <w:lang w:val="es-MX"/>
+        </w:rPr>
+        <w:t>ONU_Entidades</w:t>
+      </w:r>
+      <w:proofErr w:type="spellEnd"/>
+      <w:r>
+        <w:rPr>
+          <w:b/>
+          <w:bCs/>
+          <w:lang w:val="es-MX"/>
+        </w:rPr>
+        <w:t xml:space="preserve"> donde el campo relación seria REFERENCE_NUMBER.</w:t>
+      </w:r>
+      <w:r>
+        <w:rPr>
+          <w:b/>
+          <w:bCs/>
+          <w:lang w:val="es-MX"/>
+        </w:rPr>
+        <w:br/>
+      </w:r>
+      <w:r>
+        <w:rPr>
+          <w:b/>
+          <w:bCs/>
+          <w:lang w:val="es-MX"/>
+        </w:rPr>
+        <w:br/>
+        <w:t xml:space="preserve">En la tabla </w:t>
+      </w:r>
+      <w:proofErr w:type="spellStart"/>
+      <w:r>
+        <w:rPr>
+          <w:b/>
+          <w:bCs/>
+          <w:lang w:val="es-MX"/>
+        </w:rPr>
+        <w:t>ONU_Personas</w:t>
+      </w:r>
+      <w:proofErr w:type="spellEnd"/>
+      <w:r>
+        <w:rPr>
+          <w:b/>
+          <w:bCs/>
+          <w:lang w:val="es-MX"/>
+        </w:rPr>
+        <w:t xml:space="preserve"> se debe crear el campo REFERENCE_NUMBER como llave foránea haciendo referencia al campo en la tabla </w:t>
+      </w:r>
+      <w:proofErr w:type="spellStart"/>
+      <w:r>
+        <w:rPr>
+          <w:b/>
+          <w:bCs/>
+          <w:lang w:val="es-MX"/>
+        </w:rPr>
+        <w:t>ONU_Entidades</w:t>
+      </w:r>
+      <w:proofErr w:type="spellEnd"/>
+      <w:r>
+        <w:rPr>
+          <w:b/>
+          <w:bCs/>
+          <w:lang w:val="es-MX"/>
+        </w:rPr>
+        <w:t xml:space="preserve">. </w:t>
+      </w:r>
+    </w:p>
+    <w:p>
+      <w:pPr>
+        <w:pStyle w:val="ListParagraph"/>
+        <w:numPr>
+          <w:ilvl w:val="0"/>
+          <w:numId w:val="4"/>
+        </w:numPr>
+        <w:rPr>
+          <w:b/>
+          <w:bCs/>
+          <w:lang w:val="es-MX"/>
+        </w:rPr>
+      </w:pPr>
+      <w:r>
+        <w:rPr>
+          <w:b/>
+          <w:bCs/>
+          <w:lang w:val="es-MX"/>
+        </w:rPr>
+        <w:t xml:space="preserve">Inicie un script llamado ETL_ONU.py para la extracción de los datos, me quede en el proceso exploratorio, para recorrer el XML. </w:t>
+      </w:r>
+    </w:p>
+    <w:p>
+      <w:pPr>
+        <w:ind w:left="720"/>
+        <w:rPr>
+          <w:b/>
+          <w:bCs/>
+          <w:lang w:val="es-MX"/>
+        </w:rPr>
+      </w:pPr>
+      <w:r>
+        <w:rPr>
+          <w:b/>
+          <w:bCs/>
+          <w:lang w:val="es-MX"/>
+        </w:rPr>
+        <w:t xml:space="preserve">Para la URL OFAC: </w:t>
+      </w:r>
+    </w:p>
+    <w:p>
+      <w:pPr>
+        <w:pStyle w:val="ListParagraph"/>
+        <w:numPr>
+          <w:ilvl w:val="0"/>
+          <w:numId w:val="5"/>
+        </w:numPr>
+        <w:rPr>
+          <w:b/>
+          <w:bCs/>
+          <w:lang w:val="es-MX"/>
+        </w:rPr>
+      </w:pPr>
+      <w:r>
+        <w:rPr>
+          <w:b/>
+          <w:bCs/>
+          <w:lang w:val="es-MX"/>
+        </w:rPr>
+        <w:t xml:space="preserve">Se deben de crear las tablas </w:t>
+      </w:r>
+      <w:proofErr w:type="spellStart"/>
+      <w:r>
+        <w:rPr>
+          <w:b/>
+          <w:bCs/>
+          <w:lang w:val="es-MX"/>
+        </w:rPr>
+        <w:t>SDN_Entry</w:t>
+      </w:r>
+      <w:proofErr w:type="spellEnd"/>
+      <w:r>
+        <w:rPr>
+          <w:b/>
+          <w:bCs/>
+          <w:lang w:val="es-MX"/>
+        </w:rPr>
+        <w:t xml:space="preserve">, </w:t>
+      </w:r>
+      <w:proofErr w:type="spellStart"/>
+      <w:r>
+        <w:rPr>
+          <w:b/>
+          <w:bCs/>
+          <w:lang w:val="es-MX"/>
+        </w:rPr>
+        <w:t>ProgramList</w:t>
+      </w:r>
+      <w:proofErr w:type="spellEnd"/>
+      <w:r>
+        <w:rPr>
+          <w:b/>
+          <w:bCs/>
+          <w:lang w:val="es-MX"/>
+        </w:rPr>
+        <w:t xml:space="preserve"> la cual tendrá una llave foránea de </w:t>
+      </w:r>
+      <w:proofErr w:type="spellStart"/>
+      <w:r>
+        <w:rPr>
+          <w:b/>
+          <w:bCs/>
+          <w:lang w:val="es-MX"/>
+        </w:rPr>
+        <w:t>SDN_Entry</w:t>
+      </w:r>
+      <w:proofErr w:type="spellEnd"/>
+      <w:r>
+        <w:rPr>
+          <w:b/>
+          <w:bCs/>
+          <w:lang w:val="es-MX"/>
+        </w:rPr>
+        <w:t xml:space="preserve"> con el campo UID. </w:t>
+      </w:r>
+    </w:p>
+    <w:p>
+      <w:pPr>
+        <w:pStyle w:val="ListParagraph"/>
+        <w:numPr>
+          <w:ilvl w:val="0"/>
+          <w:numId w:val="5"/>
+        </w:numPr>
+        <w:rPr>
+          <w:b/>
+          <w:bCs/>
+          <w:lang w:val="es-MX"/>
+        </w:rPr>
+      </w:pPr>
+      <w:r>
+        <w:rPr>
+          <w:b/>
+          <w:bCs/>
+          <w:lang w:val="es-MX"/>
+        </w:rPr>
+        <w:t xml:space="preserve">Se debe crear de igual manera la tabla </w:t>
+      </w:r>
+      <w:proofErr w:type="spellStart"/>
+      <w:r>
+        <w:rPr>
+          <w:b/>
+          <w:bCs/>
+          <w:lang w:val="es-MX"/>
+        </w:rPr>
+        <w:t>List</w:t>
+      </w:r>
+      <w:proofErr w:type="spellEnd"/>
+      <w:r>
+        <w:rPr>
+          <w:b/>
+          <w:bCs/>
+          <w:lang w:val="es-MX"/>
+        </w:rPr>
+        <w:t xml:space="preserve"> y </w:t>
+      </w:r>
+      <w:proofErr w:type="spellStart"/>
+      <w:r>
+        <w:rPr>
+          <w:b/>
+          <w:bCs/>
+          <w:lang w:val="es-MX"/>
+        </w:rPr>
+        <w:t>AkaList</w:t>
+      </w:r>
+      <w:proofErr w:type="spellEnd"/>
+      <w:r>
+        <w:rPr>
+          <w:b/>
+          <w:bCs/>
+          <w:lang w:val="es-MX"/>
+        </w:rPr>
+        <w:t xml:space="preserve">, </w:t>
+      </w:r>
+      <w:proofErr w:type="spellStart"/>
+      <w:r>
+        <w:rPr>
+          <w:b/>
+          <w:bCs/>
+          <w:lang w:val="es-MX"/>
+        </w:rPr>
+        <w:t>AddresList</w:t>
+      </w:r>
+      <w:proofErr w:type="spellEnd"/>
+      <w:r>
+        <w:rPr>
+          <w:b/>
+          <w:bCs/>
+          <w:lang w:val="es-MX"/>
+        </w:rPr>
+        <w:t xml:space="preserve"> la cual de la misma manera tendrá una relación con su tabla padre </w:t>
+      </w:r>
+      <w:proofErr w:type="spellStart"/>
+      <w:r>
+        <w:rPr>
+          <w:b/>
+          <w:bCs/>
+          <w:lang w:val="es-MX"/>
+        </w:rPr>
+        <w:t>SDN_Entry</w:t>
+      </w:r>
+      <w:proofErr w:type="spellEnd"/>
+      <w:r>
+        <w:rPr>
+          <w:b/>
+          <w:bCs/>
+          <w:lang w:val="es-MX"/>
+        </w:rPr>
+        <w:t xml:space="preserve">, creando la llave foránea en las tablas hijas para el campo UID. </w:t>
+      </w:r>
+    </w:p>
+    <w:p>
+      <w:pPr>
+        <w:ind w:left="720"/>
+        <w:rPr>
+          <w:b/>
+          <w:bCs/>
+          <w:lang w:val="es-MX"/>
+        </w:rPr>
+      </w:pPr>
+      <w:r>
+        <w:rPr>
+          <w:b/>
+          <w:bCs/>
+          <w:lang w:val="es-MX"/>
+        </w:rPr>
+        <w:br/>
+      </w:r>
+      <w:r>
+        <w:rPr>
+          <w:b/>
+          <w:bCs/>
+          <w:lang w:val="es-MX"/>
+        </w:rPr>
+        <w:br/>
+      </w:r>
+      <w:r>
+        <w:rPr>
+          <w:b/>
+          <w:bCs/>
+          <w:lang w:val="es-MX"/>
+        </w:rPr>
+        <w:br/>
+      </w:r>
+    </w:p>
+    <w:p>
+      <w:pPr>
+        <w:rPr>
+          <w:lang w:val="es-MX"/>
+        </w:rPr>
+      </w:pPr>
+    </w:p>
+    <w:p>
+      <w:pPr>
+        <w:pStyle w:val="ListParagraph"/>
         <w:rPr>
           <w:lang w:val="es-MX"/>
         </w:rPr>
@@ -1717,6 +2600,184 @@
 <file path=word/numbering.xml><?xml version="1.0" encoding="utf-8"?>
 <w:numbering xmlns:wpc="http://schemas.microsoft.com/office/word/2010/wordprocessingCanvas" xmlns:cx="http://schemas.microsoft.com/office/drawing/2014/chartex" xmlns:cx1="http://schemas.microsoft.com/office/drawing/2015/9/8/chartex" xmlns:cx2="http://schemas.microsoft.com/office/drawing/2015/10/21/chartex" xmlns:cx3="http://schemas.microsoft.com/office/drawing/2016/5/9/chartex" xmlns:cx4="http://schemas.microsoft.com/office/drawing/2016/5/10/chartex" xmlns:cx5="http://schemas.microsoft.com/office/drawing/2016/5/11/chartex" xmlns:cx6="http://schemas.microsoft.com/office/drawing/2016/5/12/chartex" xmlns:cx7="http://schemas.microsoft.com/office/drawing/2016/5/13/chartex" xmlns:cx8="http://schemas.microsoft.com/office/drawing/2016/5/14/chartex" xmlns:mc="http://schemas.openxmlformats.org/markup-compatibility/2006" xmlns:aink="http://schemas.microsoft.com/office/drawing/2016/ink" xmlns:am3d="http://schemas.microsoft.com/office/drawing/2017/model3d" xmlns:o="urn:schemas-microsoft-com:office:office" xmlns:r="http://schemas.openxmlformats.org/officeDocument/2006/relationships" xmlns:m="http://schemas.openxmlformats.org/officeDocument/2006/math" xmlns:v="urn:schemas-microsoft-com:vml" xmlns:wp14="http://schemas.microsoft.com/office/word/2010/wordprocessingDrawing" xmlns:wp="http://schemas.openxmlformats.org/drawingml/2006/wordprocessingDrawing" xmlns:w10="urn:schemas-microsoft-com:office:word" xmlns:w="http://schemas.openxmlformats.org/wordprocessingml/2006/main" xmlns:w14="http://schemas.microsoft.com/office/word/2010/wordml" xmlns:w15="http://schemas.microsoft.com/office/word/2012/wordml" xmlns:w16cex="http://schemas.microsoft.com/office/word/2018/wordml/cex" xmlns:w16cid="http://schemas.microsoft.com/office/word/2016/wordml/cid" xmlns:w16="http://schemas.microsoft.com/office/word/2018/wordml" xmlns:w16sdtdh="http://schemas.microsoft.com/office/word/2020/wordml/sdtdatahash" xmlns:w16se="http://schemas.microsoft.com/office/word/2015/wordml/symex" xmlns:wpg="http://schemas.microsoft.com/office/word/2010/wordprocessingGroup" xmlns:wpi="http://schemas.microsoft.com/office/word/2010/wordprocessingInk" xmlns:wne="http://schemas.microsoft.com/office/word/2006/wordml" xmlns:wps="http://schemas.microsoft.com/office/word/2010/wordprocessingShape" mc:Ignorable="w14 w15 w16se w16cid w16 w16cex w16sdtdh wp14">
   <w:abstractNum w:abstractNumId="0" w15:restartNumberingAfterBreak="0">
+    <w:nsid w:val="0A8B2B06"/>
+    <w:multiLevelType w:val="hybridMultilevel"/>
+    <w:tmpl w:val="CFB2774E"/>
+    <w:lvl w:ilvl="0" w:tplc="F04E7250">
+      <w:start w:val="1"/>
+      <w:numFmt w:val="decimal"/>
+      <w:lvlText w:val="%1."/>
+      <w:lvlJc w:val="left"/>
+      <w:pPr>
+        <w:ind w:left="1080" w:hanging="360"/>
+      </w:pPr>
+      <w:rPr>
+        <w:rFonts w:hint="default"/>
+      </w:rPr>
+    </w:lvl>
+    <w:lvl w:ilvl="1" w:tplc="440A0019" w:tentative="1">
+      <w:start w:val="1"/>
+      <w:numFmt w:val="lowerLetter"/>
+      <w:lvlText w:val="%2."/>
+      <w:lvlJc w:val="left"/>
+      <w:pPr>
+        <w:ind w:left="1800" w:hanging="360"/>
+      </w:pPr>
+    </w:lvl>
+    <w:lvl w:ilvl="2" w:tplc="440A001B" w:tentative="1">
+      <w:start w:val="1"/>
+      <w:numFmt w:val="lowerRoman"/>
+      <w:lvlText w:val="%3."/>
+      <w:lvlJc w:val="right"/>
+      <w:pPr>
+        <w:ind w:left="2520" w:hanging="180"/>
+      </w:pPr>
+    </w:lvl>
+    <w:lvl w:ilvl="3" w:tplc="440A000F" w:tentative="1">
+      <w:start w:val="1"/>
+      <w:numFmt w:val="decimal"/>
+      <w:lvlText w:val="%4."/>
+      <w:lvlJc w:val="left"/>
+      <w:pPr>
+        <w:ind w:left="3240" w:hanging="360"/>
+      </w:pPr>
+    </w:lvl>
+    <w:lvl w:ilvl="4" w:tplc="440A0019" w:tentative="1">
+      <w:start w:val="1"/>
+      <w:numFmt w:val="lowerLetter"/>
+      <w:lvlText w:val="%5."/>
+      <w:lvlJc w:val="left"/>
+      <w:pPr>
+        <w:ind w:left="3960" w:hanging="360"/>
+      </w:pPr>
+    </w:lvl>
+    <w:lvl w:ilvl="5" w:tplc="440A001B" w:tentative="1">
+      <w:start w:val="1"/>
+      <w:numFmt w:val="lowerRoman"/>
+      <w:lvlText w:val="%6."/>
+      <w:lvlJc w:val="right"/>
+      <w:pPr>
+        <w:ind w:left="4680" w:hanging="180"/>
+      </w:pPr>
+    </w:lvl>
+    <w:lvl w:ilvl="6" w:tplc="440A000F" w:tentative="1">
+      <w:start w:val="1"/>
+      <w:numFmt w:val="decimal"/>
+      <w:lvlText w:val="%7."/>
+      <w:lvlJc w:val="left"/>
+      <w:pPr>
+        <w:ind w:left="5400" w:hanging="360"/>
+      </w:pPr>
+    </w:lvl>
+    <w:lvl w:ilvl="7" w:tplc="440A0019" w:tentative="1">
+      <w:start w:val="1"/>
+      <w:numFmt w:val="lowerLetter"/>
+      <w:lvlText w:val="%8."/>
+      <w:lvlJc w:val="left"/>
+      <w:pPr>
+        <w:ind w:left="6120" w:hanging="360"/>
+      </w:pPr>
+    </w:lvl>
+    <w:lvl w:ilvl="8" w:tplc="440A001B" w:tentative="1">
+      <w:start w:val="1"/>
+      <w:numFmt w:val="lowerRoman"/>
+      <w:lvlText w:val="%9."/>
+      <w:lvlJc w:val="right"/>
+      <w:pPr>
+        <w:ind w:left="6840" w:hanging="180"/>
+      </w:pPr>
+    </w:lvl>
+  </w:abstractNum>
+  <w:abstractNum w:abstractNumId="1" w15:restartNumberingAfterBreak="0">
+    <w:nsid w:val="10B3511B"/>
+    <w:multiLevelType w:val="hybridMultilevel"/>
+    <w:tmpl w:val="5882E876"/>
+    <w:lvl w:ilvl="0" w:tplc="B8562BB6">
+      <w:start w:val="1"/>
+      <w:numFmt w:val="decimal"/>
+      <w:lvlText w:val="%1."/>
+      <w:lvlJc w:val="left"/>
+      <w:pPr>
+        <w:ind w:left="1080" w:hanging="360"/>
+      </w:pPr>
+      <w:rPr>
+        <w:rFonts w:hint="default"/>
+      </w:rPr>
+    </w:lvl>
+    <w:lvl w:ilvl="1" w:tplc="440A0019" w:tentative="1">
+      <w:start w:val="1"/>
+      <w:numFmt w:val="lowerLetter"/>
+      <w:lvlText w:val="%2."/>
+      <w:lvlJc w:val="left"/>
+      <w:pPr>
+        <w:ind w:left="1800" w:hanging="360"/>
+      </w:pPr>
+    </w:lvl>
+    <w:lvl w:ilvl="2" w:tplc="440A001B" w:tentative="1">
+      <w:start w:val="1"/>
+      <w:numFmt w:val="lowerRoman"/>
+      <w:lvlText w:val="%3."/>
+      <w:lvlJc w:val="right"/>
+      <w:pPr>
+        <w:ind w:left="2520" w:hanging="180"/>
+      </w:pPr>
+    </w:lvl>
+    <w:lvl w:ilvl="3" w:tplc="440A000F" w:tentative="1">
+      <w:start w:val="1"/>
+      <w:numFmt w:val="decimal"/>
+      <w:lvlText w:val="%4."/>
+      <w:lvlJc w:val="left"/>
+      <w:pPr>
+        <w:ind w:left="3240" w:hanging="360"/>
+      </w:pPr>
+    </w:lvl>
+    <w:lvl w:ilvl="4" w:tplc="440A0019" w:tentative="1">
+      <w:start w:val="1"/>
+      <w:numFmt w:val="lowerLetter"/>
+      <w:lvlText w:val="%5."/>
+      <w:lvlJc w:val="left"/>
+      <w:pPr>
+        <w:ind w:left="3960" w:hanging="360"/>
+      </w:pPr>
+    </w:lvl>
+    <w:lvl w:ilvl="5" w:tplc="440A001B" w:tentative="1">
+      <w:start w:val="1"/>
+      <w:numFmt w:val="lowerRoman"/>
+      <w:lvlText w:val="%6."/>
+      <w:lvlJc w:val="right"/>
+      <w:pPr>
+        <w:ind w:left="4680" w:hanging="180"/>
+      </w:pPr>
+    </w:lvl>
+    <w:lvl w:ilvl="6" w:tplc="440A000F" w:tentative="1">
+      <w:start w:val="1"/>
+      <w:numFmt w:val="decimal"/>
+      <w:lvlText w:val="%7."/>
+      <w:lvlJc w:val="left"/>
+      <w:pPr>
+        <w:ind w:left="5400" w:hanging="360"/>
+      </w:pPr>
+    </w:lvl>
+    <w:lvl w:ilvl="7" w:tplc="440A0019" w:tentative="1">
+      <w:start w:val="1"/>
+      <w:numFmt w:val="lowerLetter"/>
+      <w:lvlText w:val="%8."/>
+      <w:lvlJc w:val="left"/>
+      <w:pPr>
+        <w:ind w:left="6120" w:hanging="360"/>
+      </w:pPr>
+    </w:lvl>
+    <w:lvl w:ilvl="8" w:tplc="440A001B" w:tentative="1">
+      <w:start w:val="1"/>
+      <w:numFmt w:val="lowerRoman"/>
+      <w:lvlText w:val="%9."/>
+      <w:lvlJc w:val="right"/>
+      <w:pPr>
+        <w:ind w:left="6840" w:hanging="180"/>
+      </w:pPr>
+    </w:lvl>
+  </w:abstractNum>
+  <w:abstractNum w:abstractNumId="2" w15:restartNumberingAfterBreak="0">
     <w:nsid w:val="1A362F5C"/>
     <w:multiLevelType w:val="hybridMultilevel"/>
     <w:tmpl w:val="2F646FA6"/>
@@ -1828,7 +2889,7 @@
       </w:rPr>
     </w:lvl>
   </w:abstractNum>
-  <w:abstractNum w:abstractNumId="1" w15:restartNumberingAfterBreak="0">
+  <w:abstractNum w:abstractNumId="3" w15:restartNumberingAfterBreak="0">
     <w:nsid w:val="487C7BC7"/>
     <w:multiLevelType w:val="hybridMultilevel"/>
     <w:tmpl w:val="25102332"/>
@@ -1917,7 +2978,7 @@
       </w:pPr>
     </w:lvl>
   </w:abstractNum>
-  <w:abstractNum w:abstractNumId="2" w15:restartNumberingAfterBreak="0">
+  <w:abstractNum w:abstractNumId="4" w15:restartNumberingAfterBreak="0">
     <w:nsid w:val="4F56543E"/>
     <w:multiLevelType w:val="hybridMultilevel"/>
     <w:tmpl w:val="2A182E98"/>
@@ -2007,13 +3068,19 @@
     </w:lvl>
   </w:abstractNum>
   <w:num w:numId="1">
+    <w:abstractNumId w:val="4"/>
+  </w:num>
+  <w:num w:numId="2">
+    <w:abstractNumId w:val="3"/>
+  </w:num>
+  <w:num w:numId="3">
     <w:abstractNumId w:val="2"/>
   </w:num>
-  <w:num w:numId="2">
+  <w:num w:numId="4">
+    <w:abstractNumId w:val="0"/>
+  </w:num>
+  <w:num w:numId="5">
     <w:abstractNumId w:val="1"/>
-  </w:num>
-  <w:num w:numId="3">
-    <w:abstractNumId w:val="0"/>
   </w:num>
 </w:numbering>
 </file>
@@ -2418,11 +3485,11 @@
     <w:qFormat/>
     <w:rsid w:val="009A1D13"/>
   </w:style>
-  <w:style w:type="paragraph" w:styleId="Ttulo1">
+  <w:style w:type="paragraph" w:styleId="Heading1">
     <w:name w:val="heading 1"/>
     <w:basedOn w:val="Normal"/>
     <w:next w:val="Normal"/>
-    <w:link w:val="Ttulo1Car"/>
+    <w:link w:val="Heading1Char"/>
     <w:uiPriority w:val="9"/>
     <w:qFormat/>
     <w:rsid w:val="009A1D13"/>
@@ -2443,11 +3510,11 @@
       <w:szCs w:val="36"/>
     </w:rPr>
   </w:style>
-  <w:style w:type="paragraph" w:styleId="Ttulo2">
+  <w:style w:type="paragraph" w:styleId="Heading2">
     <w:name w:val="heading 2"/>
     <w:basedOn w:val="Normal"/>
     <w:next w:val="Normal"/>
-    <w:link w:val="Ttulo2Car"/>
+    <w:link w:val="Heading2Char"/>
     <w:uiPriority w:val="9"/>
     <w:semiHidden/>
     <w:unhideWhenUsed/>
@@ -2465,11 +3532,11 @@
       <w:szCs w:val="36"/>
     </w:rPr>
   </w:style>
-  <w:style w:type="paragraph" w:styleId="Ttulo3">
+  <w:style w:type="paragraph" w:styleId="Heading3">
     <w:name w:val="heading 3"/>
     <w:basedOn w:val="Normal"/>
     <w:next w:val="Normal"/>
-    <w:link w:val="Ttulo3Car"/>
+    <w:link w:val="Heading3Char"/>
     <w:uiPriority w:val="9"/>
     <w:semiHidden/>
     <w:unhideWhenUsed/>
@@ -2488,11 +3555,11 @@
       <w:szCs w:val="28"/>
     </w:rPr>
   </w:style>
-  <w:style w:type="paragraph" w:styleId="Ttulo4">
+  <w:style w:type="paragraph" w:styleId="Heading4">
     <w:name w:val="heading 4"/>
     <w:basedOn w:val="Normal"/>
     <w:next w:val="Normal"/>
-    <w:link w:val="Ttulo4Car"/>
+    <w:link w:val="Heading4Char"/>
     <w:uiPriority w:val="9"/>
     <w:semiHidden/>
     <w:unhideWhenUsed/>
@@ -2512,11 +3579,11 @@
       <w:szCs w:val="28"/>
     </w:rPr>
   </w:style>
-  <w:style w:type="paragraph" w:styleId="Ttulo5">
+  <w:style w:type="paragraph" w:styleId="Heading5">
     <w:name w:val="heading 5"/>
     <w:basedOn w:val="Normal"/>
     <w:next w:val="Normal"/>
-    <w:link w:val="Ttulo5Car"/>
+    <w:link w:val="Heading5Char"/>
     <w:uiPriority w:val="9"/>
     <w:semiHidden/>
     <w:unhideWhenUsed/>
@@ -2534,11 +3601,11 @@
       <w:szCs w:val="24"/>
     </w:rPr>
   </w:style>
-  <w:style w:type="paragraph" w:styleId="Ttulo6">
+  <w:style w:type="paragraph" w:styleId="Heading6">
     <w:name w:val="heading 6"/>
     <w:basedOn w:val="Normal"/>
     <w:next w:val="Normal"/>
-    <w:link w:val="Ttulo6Car"/>
+    <w:link w:val="Heading6Char"/>
     <w:uiPriority w:val="9"/>
     <w:semiHidden/>
     <w:unhideWhenUsed/>
@@ -2558,11 +3625,11 @@
       <w:szCs w:val="24"/>
     </w:rPr>
   </w:style>
-  <w:style w:type="paragraph" w:styleId="Ttulo7">
+  <w:style w:type="paragraph" w:styleId="Heading7">
     <w:name w:val="heading 7"/>
     <w:basedOn w:val="Normal"/>
     <w:next w:val="Normal"/>
-    <w:link w:val="Ttulo7Car"/>
+    <w:link w:val="Heading7Char"/>
     <w:uiPriority w:val="9"/>
     <w:semiHidden/>
     <w:unhideWhenUsed/>
@@ -2581,11 +3648,11 @@
       <w:szCs w:val="24"/>
     </w:rPr>
   </w:style>
-  <w:style w:type="paragraph" w:styleId="Ttulo8">
+  <w:style w:type="paragraph" w:styleId="Heading8">
     <w:name w:val="heading 8"/>
     <w:basedOn w:val="Normal"/>
     <w:next w:val="Normal"/>
-    <w:link w:val="Ttulo8Car"/>
+    <w:link w:val="Heading8Char"/>
     <w:uiPriority w:val="9"/>
     <w:semiHidden/>
     <w:unhideWhenUsed/>
@@ -2602,11 +3669,11 @@
       <w:caps/>
     </w:rPr>
   </w:style>
-  <w:style w:type="paragraph" w:styleId="Ttulo9">
+  <w:style w:type="paragraph" w:styleId="Heading9">
     <w:name w:val="heading 9"/>
     <w:basedOn w:val="Normal"/>
     <w:next w:val="Normal"/>
-    <w:link w:val="Ttulo9Car"/>
+    <w:link w:val="Heading9Char"/>
     <w:uiPriority w:val="9"/>
     <w:semiHidden/>
     <w:unhideWhenUsed/>
@@ -2625,13 +3692,13 @@
       <w:caps/>
     </w:rPr>
   </w:style>
-  <w:style w:type="character" w:default="1" w:styleId="Fuentedeprrafopredeter">
+  <w:style w:type="character" w:default="1" w:styleId="DefaultParagraphFont">
     <w:name w:val="Default Paragraph Font"/>
     <w:uiPriority w:val="1"/>
     <w:semiHidden/>
     <w:unhideWhenUsed/>
   </w:style>
-  <w:style w:type="table" w:default="1" w:styleId="Tablanormal">
+  <w:style w:type="table" w:default="1" w:styleId="TableNormal">
     <w:name w:val="Normal Table"/>
     <w:uiPriority w:val="99"/>
     <w:semiHidden/>
@@ -2646,16 +3713,16 @@
       </w:tblCellMar>
     </w:tblPr>
   </w:style>
-  <w:style w:type="numbering" w:default="1" w:styleId="Sinlista">
+  <w:style w:type="numbering" w:default="1" w:styleId="NoList">
     <w:name w:val="No List"/>
     <w:uiPriority w:val="99"/>
     <w:semiHidden/>
     <w:unhideWhenUsed/>
   </w:style>
-  <w:style w:type="character" w:customStyle="1" w:styleId="Ttulo1Car">
-    <w:name w:val="Título 1 Car"/>
-    <w:basedOn w:val="Fuentedeprrafopredeter"/>
-    <w:link w:val="Ttulo1"/>
+  <w:style w:type="character" w:customStyle="1" w:styleId="Heading1Char">
+    <w:name w:val="Heading 1 Char"/>
+    <w:basedOn w:val="DefaultParagraphFont"/>
+    <w:link w:val="Heading1"/>
     <w:uiPriority w:val="9"/>
     <w:rsid w:val="009A1D13"/>
     <w:rPr>
@@ -2666,10 +3733,10 @@
       <w:szCs w:val="36"/>
     </w:rPr>
   </w:style>
-  <w:style w:type="character" w:customStyle="1" w:styleId="Ttulo2Car">
-    <w:name w:val="Título 2 Car"/>
-    <w:basedOn w:val="Fuentedeprrafopredeter"/>
-    <w:link w:val="Ttulo2"/>
+  <w:style w:type="character" w:customStyle="1" w:styleId="Heading2Char">
+    <w:name w:val="Heading 2 Char"/>
+    <w:basedOn w:val="DefaultParagraphFont"/>
+    <w:link w:val="Heading2"/>
     <w:uiPriority w:val="9"/>
     <w:semiHidden/>
     <w:rsid w:val="009A1D13"/>
@@ -2679,10 +3746,10 @@
       <w:szCs w:val="36"/>
     </w:rPr>
   </w:style>
-  <w:style w:type="character" w:customStyle="1" w:styleId="Ttulo3Car">
-    <w:name w:val="Título 3 Car"/>
-    <w:basedOn w:val="Fuentedeprrafopredeter"/>
-    <w:link w:val="Ttulo3"/>
+  <w:style w:type="character" w:customStyle="1" w:styleId="Heading3Char">
+    <w:name w:val="Heading 3 Char"/>
+    <w:basedOn w:val="DefaultParagraphFont"/>
+    <w:link w:val="Heading3"/>
     <w:uiPriority w:val="9"/>
     <w:semiHidden/>
     <w:rsid w:val="009A1D13"/>
@@ -2693,10 +3760,10 @@
       <w:szCs w:val="28"/>
     </w:rPr>
   </w:style>
-  <w:style w:type="character" w:customStyle="1" w:styleId="Ttulo4Car">
-    <w:name w:val="Título 4 Car"/>
-    <w:basedOn w:val="Fuentedeprrafopredeter"/>
-    <w:link w:val="Ttulo4"/>
+  <w:style w:type="character" w:customStyle="1" w:styleId="Heading4Char">
+    <w:name w:val="Heading 4 Char"/>
+    <w:basedOn w:val="DefaultParagraphFont"/>
+    <w:link w:val="Heading4"/>
     <w:uiPriority w:val="9"/>
     <w:semiHidden/>
     <w:rsid w:val="009A1D13"/>
@@ -2708,10 +3775,10 @@
       <w:szCs w:val="28"/>
     </w:rPr>
   </w:style>
-  <w:style w:type="character" w:customStyle="1" w:styleId="Ttulo5Car">
-    <w:name w:val="Título 5 Car"/>
-    <w:basedOn w:val="Fuentedeprrafopredeter"/>
-    <w:link w:val="Ttulo5"/>
+  <w:style w:type="character" w:customStyle="1" w:styleId="Heading5Char">
+    <w:name w:val="Heading 5 Char"/>
+    <w:basedOn w:val="DefaultParagraphFont"/>
+    <w:link w:val="Heading5"/>
     <w:uiPriority w:val="9"/>
     <w:semiHidden/>
     <w:rsid w:val="009A1D13"/>
@@ -2721,10 +3788,10 @@
       <w:szCs w:val="24"/>
     </w:rPr>
   </w:style>
-  <w:style w:type="character" w:customStyle="1" w:styleId="Ttulo6Car">
-    <w:name w:val="Título 6 Car"/>
-    <w:basedOn w:val="Fuentedeprrafopredeter"/>
-    <w:link w:val="Ttulo6"/>
+  <w:style w:type="character" w:customStyle="1" w:styleId="Heading6Char">
+    <w:name w:val="Heading 6 Char"/>
+    <w:basedOn w:val="DefaultParagraphFont"/>
+    <w:link w:val="Heading6"/>
     <w:uiPriority w:val="9"/>
     <w:semiHidden/>
     <w:rsid w:val="009A1D13"/>
@@ -2736,10 +3803,10 @@
       <w:szCs w:val="24"/>
     </w:rPr>
   </w:style>
-  <w:style w:type="character" w:customStyle="1" w:styleId="Ttulo7Car">
-    <w:name w:val="Título 7 Car"/>
-    <w:basedOn w:val="Fuentedeprrafopredeter"/>
-    <w:link w:val="Ttulo7"/>
+  <w:style w:type="character" w:customStyle="1" w:styleId="Heading7Char">
+    <w:name w:val="Heading 7 Char"/>
+    <w:basedOn w:val="DefaultParagraphFont"/>
+    <w:link w:val="Heading7"/>
     <w:uiPriority w:val="9"/>
     <w:semiHidden/>
     <w:rsid w:val="009A1D13"/>
@@ -2750,10 +3817,10 @@
       <w:szCs w:val="24"/>
     </w:rPr>
   </w:style>
-  <w:style w:type="character" w:customStyle="1" w:styleId="Ttulo8Car">
-    <w:name w:val="Título 8 Car"/>
-    <w:basedOn w:val="Fuentedeprrafopredeter"/>
-    <w:link w:val="Ttulo8"/>
+  <w:style w:type="character" w:customStyle="1" w:styleId="Heading8Char">
+    <w:name w:val="Heading 8 Char"/>
+    <w:basedOn w:val="DefaultParagraphFont"/>
+    <w:link w:val="Heading8"/>
     <w:uiPriority w:val="9"/>
     <w:semiHidden/>
     <w:rsid w:val="009A1D13"/>
@@ -2762,10 +3829,10 @@
       <w:caps/>
     </w:rPr>
   </w:style>
-  <w:style w:type="character" w:customStyle="1" w:styleId="Ttulo9Car">
-    <w:name w:val="Título 9 Car"/>
-    <w:basedOn w:val="Fuentedeprrafopredeter"/>
-    <w:link w:val="Ttulo9"/>
+  <w:style w:type="character" w:customStyle="1" w:styleId="Heading9Char">
+    <w:name w:val="Heading 9 Char"/>
+    <w:basedOn w:val="DefaultParagraphFont"/>
+    <w:link w:val="Heading9"/>
     <w:uiPriority w:val="9"/>
     <w:semiHidden/>
     <w:rsid w:val="009A1D13"/>
@@ -2776,11 +3843,11 @@
       <w:caps/>
     </w:rPr>
   </w:style>
-  <w:style w:type="paragraph" w:styleId="Ttulo">
+  <w:style w:type="paragraph" w:styleId="Title">
     <w:name w:val="Title"/>
     <w:basedOn w:val="Normal"/>
     <w:next w:val="Normal"/>
-    <w:link w:val="TtuloCar"/>
+    <w:link w:val="TitleChar"/>
     <w:uiPriority w:val="10"/>
     <w:qFormat/>
     <w:rsid w:val="009A1D13"/>
@@ -2796,10 +3863,10 @@
       <w:szCs w:val="76"/>
     </w:rPr>
   </w:style>
-  <w:style w:type="character" w:customStyle="1" w:styleId="TtuloCar">
-    <w:name w:val="Título Car"/>
-    <w:basedOn w:val="Fuentedeprrafopredeter"/>
-    <w:link w:val="Ttulo"/>
+  <w:style w:type="character" w:customStyle="1" w:styleId="TitleChar">
+    <w:name w:val="Title Char"/>
+    <w:basedOn w:val="DefaultParagraphFont"/>
+    <w:link w:val="Title"/>
     <w:uiPriority w:val="10"/>
     <w:rsid w:val="009A1D13"/>
     <w:rPr>
@@ -2810,11 +3877,11 @@
       <w:szCs w:val="76"/>
     </w:rPr>
   </w:style>
-  <w:style w:type="paragraph" w:styleId="Subttulo">
+  <w:style w:type="paragraph" w:styleId="Subtitle">
     <w:name w:val="Subtitle"/>
     <w:basedOn w:val="Normal"/>
     <w:next w:val="Normal"/>
-    <w:link w:val="SubttuloCar"/>
+    <w:link w:val="SubtitleChar"/>
     <w:uiPriority w:val="11"/>
     <w:qFormat/>
     <w:rsid w:val="009A1D13"/>
@@ -2830,10 +3897,10 @@
       <w:szCs w:val="24"/>
     </w:rPr>
   </w:style>
-  <w:style w:type="character" w:customStyle="1" w:styleId="SubttuloCar">
-    <w:name w:val="Subtítulo Car"/>
-    <w:basedOn w:val="Fuentedeprrafopredeter"/>
-    <w:link w:val="Subttulo"/>
+  <w:style w:type="character" w:customStyle="1" w:styleId="SubtitleChar">
+    <w:name w:val="Subtitle Char"/>
+    <w:basedOn w:val="DefaultParagraphFont"/>
+    <w:link w:val="Subtitle"/>
     <w:uiPriority w:val="11"/>
     <w:rsid w:val="009A1D13"/>
     <w:rPr>
@@ -2842,11 +3909,11 @@
       <w:szCs w:val="24"/>
     </w:rPr>
   </w:style>
-  <w:style w:type="paragraph" w:styleId="Cita">
+  <w:style w:type="paragraph" w:styleId="Quote">
     <w:name w:val="Quote"/>
     <w:basedOn w:val="Normal"/>
     <w:next w:val="Normal"/>
-    <w:link w:val="CitaCar"/>
+    <w:link w:val="QuoteChar"/>
     <w:uiPriority w:val="29"/>
     <w:qFormat/>
     <w:rsid w:val="009A1D13"/>
@@ -2860,10 +3927,10 @@
       <w:szCs w:val="24"/>
     </w:rPr>
   </w:style>
-  <w:style w:type="character" w:customStyle="1" w:styleId="CitaCar">
-    <w:name w:val="Cita Car"/>
-    <w:basedOn w:val="Fuentedeprrafopredeter"/>
-    <w:link w:val="Cita"/>
+  <w:style w:type="character" w:customStyle="1" w:styleId="QuoteChar">
+    <w:name w:val="Quote Char"/>
+    <w:basedOn w:val="DefaultParagraphFont"/>
+    <w:link w:val="Quote"/>
     <w:uiPriority w:val="29"/>
     <w:rsid w:val="009A1D13"/>
     <w:rPr>
@@ -2872,7 +3939,7 @@
       <w:szCs w:val="24"/>
     </w:rPr>
   </w:style>
-  <w:style w:type="paragraph" w:styleId="Prrafodelista">
+  <w:style w:type="paragraph" w:styleId="ListParagraph">
     <w:name w:val="List Paragraph"/>
     <w:basedOn w:val="Normal"/>
     <w:uiPriority w:val="34"/>
@@ -2883,9 +3950,9 @@
       <w:contextualSpacing/>
     </w:pPr>
   </w:style>
-  <w:style w:type="character" w:styleId="nfasisintenso">
+  <w:style w:type="character" w:styleId="IntenseEmphasis">
     <w:name w:val="Intense Emphasis"/>
-    <w:basedOn w:val="Fuentedeprrafopredeter"/>
+    <w:basedOn w:val="DefaultParagraphFont"/>
     <w:uiPriority w:val="21"/>
     <w:qFormat/>
     <w:rsid w:val="009A1D13"/>
@@ -2903,11 +3970,11 @@
       <w:szCs w:val="20"/>
     </w:rPr>
   </w:style>
-  <w:style w:type="paragraph" w:styleId="Citadestacada">
+  <w:style w:type="paragraph" w:styleId="IntenseQuote">
     <w:name w:val="Intense Quote"/>
     <w:basedOn w:val="Normal"/>
     <w:next w:val="Normal"/>
-    <w:link w:val="CitadestacadaCar"/>
+    <w:link w:val="IntenseQuoteChar"/>
     <w:uiPriority w:val="30"/>
     <w:qFormat/>
     <w:rsid w:val="009A1D13"/>
@@ -2925,10 +3992,10 @@
       <w:szCs w:val="28"/>
     </w:rPr>
   </w:style>
-  <w:style w:type="character" w:customStyle="1" w:styleId="CitadestacadaCar">
-    <w:name w:val="Cita destacada Car"/>
-    <w:basedOn w:val="Fuentedeprrafopredeter"/>
-    <w:link w:val="Citadestacada"/>
+  <w:style w:type="character" w:customStyle="1" w:styleId="IntenseQuoteChar">
+    <w:name w:val="Intense Quote Char"/>
+    <w:basedOn w:val="DefaultParagraphFont"/>
+    <w:link w:val="IntenseQuote"/>
     <w:uiPriority w:val="30"/>
     <w:rsid w:val="009A1D13"/>
     <w:rPr>
@@ -2940,9 +4007,9 @@
       <w:szCs w:val="28"/>
     </w:rPr>
   </w:style>
-  <w:style w:type="character" w:styleId="Referenciaintensa">
+  <w:style w:type="character" w:styleId="IntenseReference">
     <w:name w:val="Intense Reference"/>
-    <w:basedOn w:val="Fuentedeprrafopredeter"/>
+    <w:basedOn w:val="DefaultParagraphFont"/>
     <w:uiPriority w:val="32"/>
     <w:qFormat/>
     <w:rsid w:val="009A1D13"/>
@@ -2961,9 +4028,9 @@
       <w:u w:val="single"/>
     </w:rPr>
   </w:style>
-  <w:style w:type="table" w:styleId="Tablaconcuadrcula">
+  <w:style w:type="table" w:styleId="TableGrid">
     <w:name w:val="Table Grid"/>
-    <w:basedOn w:val="Tablanormal"/>
+    <w:basedOn w:val="TableNormal"/>
     <w:uiPriority w:val="39"/>
     <w:rsid w:val="00C24987"/>
     <w:pPr>
@@ -2980,7 +4047,7 @@
       </w:tblBorders>
     </w:tblPr>
   </w:style>
-  <w:style w:type="paragraph" w:styleId="Descripcin">
+  <w:style w:type="paragraph" w:styleId="Caption">
     <w:name w:val="caption"/>
     <w:basedOn w:val="Normal"/>
     <w:next w:val="Normal"/>
@@ -3001,9 +4068,9 @@
       <w:szCs w:val="16"/>
     </w:rPr>
   </w:style>
-  <w:style w:type="character" w:styleId="Textoennegrita">
+  <w:style w:type="character" w:styleId="Strong">
     <w:name w:val="Strong"/>
-    <w:basedOn w:val="Fuentedeprrafopredeter"/>
+    <w:basedOn w:val="DefaultParagraphFont"/>
     <w:uiPriority w:val="22"/>
     <w:qFormat/>
     <w:rsid w:val="009A1D13"/>
@@ -3018,9 +4085,9 @@
       <w:szCs w:val="20"/>
     </w:rPr>
   </w:style>
-  <w:style w:type="character" w:styleId="nfasis">
+  <w:style w:type="character" w:styleId="Emphasis">
     <w:name w:val="Emphasis"/>
-    <w:basedOn w:val="Fuentedeprrafopredeter"/>
+    <w:basedOn w:val="DefaultParagraphFont"/>
     <w:uiPriority w:val="20"/>
     <w:qFormat/>
     <w:rsid w:val="009A1D13"/>
@@ -3033,7 +4100,7 @@
       <w:szCs w:val="20"/>
     </w:rPr>
   </w:style>
-  <w:style w:type="paragraph" w:styleId="Sinespaciado">
+  <w:style w:type="paragraph" w:styleId="NoSpacing">
     <w:name w:val="No Spacing"/>
     <w:uiPriority w:val="1"/>
     <w:qFormat/>
@@ -3042,9 +4109,9 @@
       <w:spacing w:after="0" w:line="240" w:lineRule="auto"/>
     </w:pPr>
   </w:style>
-  <w:style w:type="character" w:styleId="nfasissutil">
+  <w:style w:type="character" w:styleId="SubtleEmphasis">
     <w:name w:val="Subtle Emphasis"/>
-    <w:basedOn w:val="Fuentedeprrafopredeter"/>
+    <w:basedOn w:val="DefaultParagraphFont"/>
     <w:uiPriority w:val="19"/>
     <w:qFormat/>
     <w:rsid w:val="009A1D13"/>
@@ -3054,9 +4121,9 @@
       <w:color w:val="auto"/>
     </w:rPr>
   </w:style>
-  <w:style w:type="character" w:styleId="Referenciasutil">
+  <w:style w:type="character" w:styleId="SubtleReference">
     <w:name w:val="Subtle Reference"/>
-    <w:basedOn w:val="Fuentedeprrafopredeter"/>
+    <w:basedOn w:val="DefaultParagraphFont"/>
     <w:uiPriority w:val="31"/>
     <w:qFormat/>
     <w:rsid w:val="009A1D13"/>
@@ -3072,9 +4139,9 @@
       <w:u w:val="single" w:color="7F7F7F" w:themeColor="text1" w:themeTint="80"/>
     </w:rPr>
   </w:style>
-  <w:style w:type="character" w:styleId="Ttulodellibro">
+  <w:style w:type="character" w:styleId="BookTitle">
     <w:name w:val="Book Title"/>
-    <w:basedOn w:val="Fuentedeprrafopredeter"/>
+    <w:basedOn w:val="DefaultParagraphFont"/>
     <w:uiPriority w:val="33"/>
     <w:qFormat/>
     <w:rsid w:val="009A1D13"/>
@@ -3093,9 +4160,9 @@
       <w:szCs w:val="20"/>
     </w:rPr>
   </w:style>
-  <w:style w:type="paragraph" w:styleId="TtuloTDC">
+  <w:style w:type="paragraph" w:styleId="TOCHeading">
     <w:name w:val="TOC Heading"/>
-    <w:basedOn w:val="Ttulo1"/>
+    <w:basedOn w:val="Heading1"/>
     <w:next w:val="Normal"/>
     <w:uiPriority w:val="39"/>
     <w:semiHidden/>
@@ -3106,9 +4173,9 @@
       <w:outlineLvl w:val="9"/>
     </w:pPr>
   </w:style>
-  <w:style w:type="character" w:styleId="Hipervnculo">
+  <w:style w:type="character" w:styleId="Hyperlink">
     <w:name w:val="Hyperlink"/>
-    <w:basedOn w:val="Fuentedeprrafopredeter"/>
+    <w:basedOn w:val="DefaultParagraphFont"/>
     <w:uiPriority w:val="99"/>
     <w:unhideWhenUsed/>
     <w:rsid w:val="00FE7C4C"/>
@@ -3117,9 +4184,9 @@
       <w:u w:val="single"/>
     </w:rPr>
   </w:style>
-  <w:style w:type="character" w:styleId="Mencinsinresolver">
+  <w:style w:type="character" w:styleId="UnresolvedMention">
     <w:name w:val="Unresolved Mention"/>
-    <w:basedOn w:val="Fuentedeprrafopredeter"/>
+    <w:basedOn w:val="DefaultParagraphFont"/>
     <w:uiPriority w:val="99"/>
     <w:semiHidden/>
     <w:unhideWhenUsed/>
@@ -3127,6 +4194,18 @@
     <w:rPr>
       <w:color w:val="605E5C"/>
       <w:shd w:val="clear" w:color="auto" w:fill="E1DFDD"/>
+    </w:rPr>
+  </w:style>
+  <w:style w:type="character" w:styleId="FollowedHyperlink">
+    <w:name w:val="FollowedHyperlink"/>
+    <w:basedOn w:val="DefaultParagraphFont"/>
+    <w:uiPriority w:val="99"/>
+    <w:semiHidden/>
+    <w:unhideWhenUsed/>
+    <w:rsid w:val="002A0309"/>
+    <w:rPr>
+      <w:color w:val="96607D" w:themeColor="followedHyperlink"/>
+      <w:u w:val="single"/>
     </w:rPr>
   </w:style>
 </w:styles>

</xml_diff>